<commit_message>
Project Final Versions Organization
</commit_message>
<xml_diff>
--- a/Lessons/Job Search/KoehrsenWilliam_Resume.docx
+++ b/Lessons/Job Search/KoehrsenWilliam_Resume.docx
@@ -39,16 +39,10 @@
           <w:sz w:val="21"/>
           <w:szCs w:val="21"/>
         </w:rPr>
-        <w:t>Cleveland. OH</w:t>
-      </w:r>
-      <w:r>
-        <w:rPr>
-          <w:rFonts w:ascii="Times New Roman" w:hAnsi="Times New Roman" w:cs="Times New Roman"/>
-          <w:sz w:val="21"/>
-          <w:szCs w:val="21"/>
-        </w:rPr>
-        <w:t xml:space="preserve"> </w:t>
-      </w:r>
+        <w:t>Cleveland, OH</w:t>
+      </w:r>
+      <w:bookmarkStart w:id="0" w:name="_GoBack"/>
+      <w:bookmarkEnd w:id="0"/>
       <w:r>
         <w:rPr>
           <w:rFonts w:ascii="Times New Roman" w:hAnsi="Times New Roman" w:cs="Times New Roman"/>
@@ -587,16 +581,7 @@
           <w:rFonts w:ascii="Times New Roman" w:hAnsi="Times New Roman" w:cs="Times New Roman"/>
           <w:b/>
         </w:rPr>
-        <w:t xml:space="preserve">  </w:t>
-      </w:r>
-      <w:bookmarkStart w:id="0" w:name="_GoBack"/>
-      <w:bookmarkEnd w:id="0"/>
-      <w:r>
-        <w:rPr>
-          <w:rFonts w:ascii="Times New Roman" w:hAnsi="Times New Roman" w:cs="Times New Roman"/>
-          <w:b/>
-        </w:rPr>
-        <w:t>May 2017</w:t>
+        <w:t xml:space="preserve">  May 2017</w:t>
       </w:r>
     </w:p>
     <w:p>
@@ -4485,7 +4470,7 @@
 </file>
 
 <file path=customXml/itemProps1.xml><?xml version="1.0" encoding="utf-8"?>
-<ds:datastoreItem xmlns:ds="http://schemas.openxmlformats.org/officeDocument/2006/customXml" ds:itemID="{86E5115B-5868-4CE8-9962-0370B28FFC15}">
+<ds:datastoreItem xmlns:ds="http://schemas.openxmlformats.org/officeDocument/2006/customXml" ds:itemID="{D840C384-DF3C-4414-AB60-4A535A7E8FB8}">
   <ds:schemaRefs>
     <ds:schemaRef ds:uri="http://schemas.openxmlformats.org/officeDocument/2006/bibliography"/>
   </ds:schemaRefs>

</xml_diff>